<commit_message>
Presentatie + verslag aangepast
</commit_message>
<xml_diff>
--- a/SystemAndNetworks/SystemAndNetworks.docx
+++ b/SystemAndNetworks/SystemAndNetworks.docx
@@ -1797,8 +1797,6 @@
         <w:fldChar w:fldCharType="end"/>
       </w:r>
       <w:bookmarkStart w:id="1" w:name="_Toc2146863540"/>
-      <w:bookmarkStart w:id="29" w:name="_GoBack"/>
-      <w:bookmarkEnd w:id="29"/>
     </w:p>
     <w:p>
       <w:pPr>
@@ -1848,40 +1846,14 @@
         <w:rPr>
           <w:color w:val="auto"/>
         </w:rPr>
-        <w:t>Nessus is een kwetsbaarheid</w:t>
-      </w:r>
-      <w:r>
-        <w:rPr>
-          <w:color w:val="auto"/>
-        </w:rPr>
-        <w:t>s</w:t>
-      </w:r>
-      <w:r>
-        <w:rPr>
-          <w:color w:val="auto"/>
-        </w:rPr>
-        <w:t>scanner om kwetsbaarheden in uw beveiliging op te sporen en op te lossen. Nessus is hier één van de beste in. Net omdat hij een rijkgevulde database heeft met CVE</w:t>
-      </w:r>
-      <w:r>
-        <w:rPr>
-          <w:rFonts w:hint="default"/>
-          <w:color w:val="auto"/>
-        </w:rPr>
-        <w:t>’s (Common Vulnerablities and Exposures), maar ook een goede rapportmechanisme heeft. Dit allemaal is zeer belangrijk bij kwetsbaarheid</w:t>
-      </w:r>
-      <w:r>
-        <w:rPr>
-          <w:rFonts w:hint="default"/>
-          <w:color w:val="auto"/>
-        </w:rPr>
-        <w:t>s</w:t>
-      </w:r>
-      <w:r>
-        <w:rPr>
-          <w:rFonts w:hint="default"/>
-          <w:color w:val="auto"/>
-        </w:rPr>
-        <w:t>scanners.</w:t>
+        <w:t>Nessus is een kwetsbaarheidsscanner om kwetsbaarheden in uw beveiliging op te sporen en op te lossen. Nessus is hier één van de beste in. Net omdat hij een rijkgevulde database heeft met CVE</w:t>
+      </w:r>
+      <w:r>
+        <w:rPr>
+          <w:rFonts w:hint="default"/>
+          <w:color w:val="auto"/>
+        </w:rPr>
+        <w:t>’s (Common Vulnerablities and Exposures), maar ook een goede rapportmechanisme heeft. Dit allemaal is zeer belangrijk bij kwetsbaarheidsscanners.</w:t>
       </w:r>
     </w:p>
     <w:p>
@@ -1900,8 +1872,8 @@
           <w:rFonts w:hint="default"/>
         </w:rPr>
       </w:pPr>
-      <w:bookmarkStart w:id="5" w:name="_Toc1144033539"/>
-      <w:bookmarkStart w:id="6" w:name="_Toc112499048"/>
+      <w:bookmarkStart w:id="5" w:name="_Toc112499048"/>
+      <w:bookmarkStart w:id="6" w:name="_Toc1144033539"/>
       <w:r>
         <w:rPr>
           <w:rFonts w:hint="default"/>
@@ -2541,31 +2513,7 @@
                 <w:color w:val="000000"/>
                 <w:vertAlign w:val="baseline"/>
               </w:rPr>
-              <w:t>R</w:t>
-            </w:r>
-            <w:r>
-              <w:rPr>
-                <w:rFonts w:hint="default"/>
-                <w:color w:val="000000"/>
-                <w:vertAlign w:val="baseline"/>
-              </w:rPr>
-              <w:t>execd of remote execution service loopt op poort 512 en zorgt ervoor dat een gebruiker van op afstand commando</w:t>
-            </w:r>
-            <w:r>
-              <w:rPr>
-                <w:rFonts w:hint="default"/>
-                <w:color w:val="000000"/>
-                <w:vertAlign w:val="baseline"/>
-              </w:rPr>
-              <w:t>’</w:t>
-            </w:r>
-            <w:r>
-              <w:rPr>
-                <w:rFonts w:hint="default"/>
-                <w:color w:val="000000"/>
-                <w:vertAlign w:val="baseline"/>
-              </w:rPr>
-              <w:t xml:space="preserve">s kan sturen naar de OS. </w:t>
+              <w:t xml:space="preserve">Rexecd of remote execution service loopt op poort 512 en zorgt ervoor dat een gebruiker van op afstand commando’s kan sturen naar de OS. </w:t>
             </w:r>
           </w:p>
           <w:p>
@@ -2634,23 +2582,7 @@
                 <w:color w:val="000000"/>
                 <w:vertAlign w:val="baseline"/>
               </w:rPr>
-              <w:t>De service vertrouwd sommige hosts en IP</w:t>
-            </w:r>
-            <w:r>
-              <w:rPr>
-                <w:rFonts w:hint="default"/>
-                <w:color w:val="000000"/>
-                <w:vertAlign w:val="baseline"/>
-              </w:rPr>
-              <w:t>’</w:t>
-            </w:r>
-            <w:r>
-              <w:rPr>
-                <w:rFonts w:hint="default"/>
-                <w:color w:val="000000"/>
-                <w:vertAlign w:val="baseline"/>
-              </w:rPr>
-              <w:t>s blindelings.</w:t>
+              <w:t>De service vertrouwd sommige hosts en IP’s blindelings.</w:t>
             </w:r>
           </w:p>
         </w:tc>
@@ -2909,7 +2841,23 @@
                 <w:color w:val="000000"/>
                 <w:vertAlign w:val="baseline"/>
               </w:rPr>
-              <w:t>OpenSSL biedt een versleutelde transportlaag bovenop de normale.</w:t>
+              <w:t xml:space="preserve">OpenSSL </w:t>
+            </w:r>
+            <w:r>
+              <w:rPr>
+                <w:rFonts w:hint="default"/>
+                <w:color w:val="000000"/>
+                <w:vertAlign w:val="baseline"/>
+              </w:rPr>
+              <w:t xml:space="preserve">is een </w:t>
+            </w:r>
+            <w:r>
+              <w:rPr>
+                <w:rFonts w:hint="default"/>
+                <w:color w:val="000000"/>
+                <w:vertAlign w:val="baseline"/>
+              </w:rPr>
+              <w:t>opensource-implementatie van het SSL/TLS protocol.</w:t>
             </w:r>
           </w:p>
         </w:tc>
@@ -2940,23 +2888,7 @@
                 <w:color w:val="000000"/>
                 <w:vertAlign w:val="baseline"/>
               </w:rPr>
-              <w:t>Er wordt een verouderde versie van OpenSSL gebruikt. Deze versie genereer</w:t>
-            </w:r>
-            <w:r>
-              <w:rPr>
-                <w:rFonts w:hint="default"/>
-                <w:color w:val="000000"/>
-                <w:vertAlign w:val="baseline"/>
-              </w:rPr>
-              <w:t>t</w:t>
-            </w:r>
-            <w:r>
-              <w:rPr>
-                <w:rFonts w:hint="default"/>
-                <w:color w:val="000000"/>
-                <w:vertAlign w:val="baseline"/>
-              </w:rPr>
-              <w:t xml:space="preserve"> voorspelbare nummers waardoor het gemakkelijk wordt voor een hacker om dit te "brute forcen".</w:t>
+              <w:t>Er wordt een verouderde versie van OpenSSL gebruikt. Deze versie genereert voorspelbare nummers waardoor het gemakkelijk wordt voor een hacker om dit te "brute forcen".</w:t>
             </w:r>
           </w:p>
         </w:tc>
@@ -3136,8 +3068,8 @@
           <w:color w:val="0070C0"/>
         </w:rPr>
       </w:pPr>
-      <w:bookmarkStart w:id="9" w:name="_Toc463591742"/>
-      <w:bookmarkStart w:id="10" w:name="_Toc1302492012"/>
+      <w:bookmarkStart w:id="9" w:name="_Toc1302492012"/>
+      <w:bookmarkStart w:id="10" w:name="_Toc463591742"/>
       <w:r>
         <w:rPr>
           <w:rFonts w:hint="default"/>
@@ -3181,21 +3113,7 @@
           <w:rFonts w:hint="default"/>
           <w:color w:val="auto"/>
         </w:rPr>
-        <w:t>OpenVAS is net als Nessus een kwetsbaarheid</w:t>
-      </w:r>
-      <w:r>
-        <w:rPr>
-          <w:rFonts w:hint="default"/>
-          <w:color w:val="auto"/>
-        </w:rPr>
-        <w:t>s</w:t>
-      </w:r>
-      <w:r>
-        <w:rPr>
-          <w:rFonts w:hint="default"/>
-          <w:color w:val="auto"/>
-        </w:rPr>
-        <w:t>scanner. OpenVas is tegenovergesteld van Nessus gratis en open-source.</w:t>
+        <w:t>OpenVAS is net als Nessus een kwetsbaarheidsscanner. OpenVas is tegenovergesteld van Nessus gratis en open-source.</w:t>
       </w:r>
     </w:p>
     <w:p>
@@ -3441,21 +3359,7 @@
           <w:rFonts w:hint="default"/>
           <w:color w:val="auto"/>
         </w:rPr>
-        <w:t xml:space="preserve">Het IP-adres wordt dan </w:t>
-      </w:r>
-      <w:r>
-        <w:rPr>
-          <w:rFonts w:hint="default"/>
-          <w:color w:val="auto"/>
-        </w:rPr>
-        <w:t>onmiddellĳk</w:t>
-      </w:r>
-      <w:r>
-        <w:rPr>
-          <w:rFonts w:hint="default"/>
-          <w:color w:val="auto"/>
-        </w:rPr>
-        <w:t xml:space="preserve"> gescand.</w:t>
+        <w:t>Het IP-adres wordt dan onmiddellĳk gescand.</w:t>
       </w:r>
     </w:p>
     <w:p>
@@ -3739,35 +3643,7 @@
           <w:rFonts w:hint="default"/>
           <w:color w:val="auto"/>
         </w:rPr>
-        <w:t>Welke is nu de beste kwetsbaarhei</w:t>
-      </w:r>
-      <w:r>
-        <w:rPr>
-          <w:rFonts w:hint="default"/>
-          <w:color w:val="auto"/>
-        </w:rPr>
-        <w:t>d</w:t>
-      </w:r>
-      <w:r>
-        <w:rPr>
-          <w:rFonts w:hint="default"/>
-          <w:color w:val="auto"/>
-        </w:rPr>
-        <w:t>s</w:t>
-      </w:r>
-      <w:r>
-        <w:rPr>
-          <w:rFonts w:hint="default"/>
-          <w:color w:val="auto"/>
-        </w:rPr>
-        <w:t>s</w:t>
-      </w:r>
-      <w:r>
-        <w:rPr>
-          <w:rFonts w:hint="default"/>
-          <w:color w:val="auto"/>
-        </w:rPr>
-        <w:t xml:space="preserve">canner? </w:t>
+        <w:t xml:space="preserve">Welke is nu de beste kwetsbaarheidsscanner? </w:t>
       </w:r>
       <w:r>
         <w:rPr>
@@ -3813,21 +3689,7 @@
           <w:rFonts w:hint="default"/>
           <w:color w:val="auto"/>
         </w:rPr>
-        <w:t>Maar om eerlijk te zijn hebben we niet veel aan wat mooie kleuren en een leuk letter-type. Het is natuurlijk altijd fijner om naar te kijken, maar dat alleen is niet voldoende om de betere kwetsbaarheid</w:t>
-      </w:r>
-      <w:r>
-        <w:rPr>
-          <w:rFonts w:hint="default"/>
-          <w:color w:val="auto"/>
-        </w:rPr>
-        <w:t>s</w:t>
-      </w:r>
-      <w:r>
-        <w:rPr>
-          <w:rFonts w:hint="default"/>
-          <w:color w:val="auto"/>
-        </w:rPr>
-        <w:t>scanner te zijn.</w:t>
+        <w:t>Maar om eerlijk te zijn hebben we niet veel aan wat mooie kleuren en een leuk letter-type. Het is natuurlijk altijd fijner om naar te kijken, maar dat alleen is niet voldoende om de betere kwetsbaarheidsscanner te zijn.</w:t>
       </w:r>
     </w:p>
     <w:p>
@@ -3875,21 +3737,7 @@
           <w:rFonts w:hint="default"/>
           <w:color w:val="auto"/>
         </w:rPr>
-        <w:t>Onze conclusie is dan ook vanzelf sprekend. Ook</w:t>
-      </w:r>
-      <w:r>
-        <w:rPr>
-          <w:rFonts w:hint="default"/>
-          <w:color w:val="auto"/>
-        </w:rPr>
-        <w:t xml:space="preserve"> </w:t>
-      </w:r>
-      <w:r>
-        <w:rPr>
-          <w:rFonts w:hint="default"/>
-          <w:color w:val="auto"/>
-        </w:rPr>
-        <w:t>al gebruikten we niet de volledige versie van Nessus, toch kregen we het beste resultaat. We kregen niet alleen meer kwetsbaarheden maar ook een beter rapport.</w:t>
+        <w:t>Onze conclusie is dan ook vanzelf sprekend. Ook al gebruikten we niet de volledige versie van Nessus, toch kregen we het beste resultaat. We kregen niet alleen meer kwetsbaarheden maar ook een beter rapport.</w:t>
       </w:r>
     </w:p>
     <w:p>
@@ -3942,19 +3790,7 @@
         <w:rPr>
           <w:rFonts w:hint="default"/>
         </w:rPr>
-        <w:t>Armitage is een grafische management tool voor cyberaanvallen dat het metasploitframework gebruikt. Het toont de kwetsbaarheden in een systeem en hoe deze misbruikt kunnen worden. Armitage wordt daarom dus</w:t>
-      </w:r>
-      <w:r>
-        <w:rPr>
-          <w:rFonts w:hint="default"/>
-        </w:rPr>
-        <w:t xml:space="preserve"> vaak</w:t>
-      </w:r>
-      <w:r>
-        <w:rPr>
-          <w:rFonts w:hint="default"/>
-        </w:rPr>
-        <w:t xml:space="preserve"> gebruikt door security professionals om hun systeem beter te kunnen beveiligen tegen deze cyberaanvallen.</w:t>
+        <w:t>Armitage is een grafische management tool voor cyberaanvallen dat het metasploitframework gebruikt. Het toont de kwetsbaarheden in een systeem en hoe deze misbruikt kunnen worden. Armitage wordt daarom dus vaak gebruikt door security professionals om hun systeem beter te kunnen beveiligen tegen deze cyberaanvallen.</w:t>
       </w:r>
     </w:p>
     <w:p>
@@ -5754,13 +5590,20 @@
     <w:p>
       <w:pPr>
         <w:jc w:val="left"/>
-        <w:rPr>
-          <w:rFonts w:hint="default"/>
-        </w:rPr>
       </w:pPr>
       <w:r>
         <w:t>Armitage is gemakkelijk en zeer krachtig. Op enkele minuten tijd kon je binnen in het systeem. Uiteraard was Metasploitable OS een gemakkelijk target maar toch waren we verbaasd over hoe snel en gemakkelijk het wel niet was om binnen te geraken.</w:t>
       </w:r>
+    </w:p>
+    <w:p>
+      <w:pPr>
+        <w:pStyle w:val="3"/>
+        <w:rPr>
+          <w:rFonts w:hint="default"/>
+        </w:rPr>
+      </w:pPr>
+      <w:bookmarkStart w:id="29" w:name="_GoBack"/>
+      <w:bookmarkEnd w:id="29"/>
     </w:p>
     <w:sectPr>
       <w:pgSz w:w="11906" w:h="16838"/>
@@ -6070,15 +5913,15 @@
     <w:lsdException w:uiPriority="99" w:name="index 7"/>
     <w:lsdException w:uiPriority="99" w:name="index 8"/>
     <w:lsdException w:uiPriority="99" w:name="index 9"/>
-    <w:lsdException w:uiPriority="39" w:name="toc 1"/>
-    <w:lsdException w:uiPriority="39" w:name="toc 2"/>
-    <w:lsdException w:uiPriority="39" w:name="toc 3"/>
-    <w:lsdException w:uiPriority="39" w:name="toc 4"/>
-    <w:lsdException w:uiPriority="39" w:name="toc 5"/>
-    <w:lsdException w:uiPriority="39" w:name="toc 6"/>
-    <w:lsdException w:uiPriority="39" w:name="toc 7"/>
-    <w:lsdException w:uiPriority="39" w:name="toc 8"/>
-    <w:lsdException w:uiPriority="39" w:name="toc 9"/>
+    <w:lsdException w:uiPriority="39" w:semiHidden="0" w:name="toc 1"/>
+    <w:lsdException w:uiPriority="39" w:semiHidden="0" w:name="toc 2"/>
+    <w:lsdException w:uiPriority="39" w:semiHidden="0" w:name="toc 3"/>
+    <w:lsdException w:uiPriority="39" w:semiHidden="0" w:name="toc 4"/>
+    <w:lsdException w:uiPriority="39" w:semiHidden="0" w:name="toc 5"/>
+    <w:lsdException w:uiPriority="39" w:semiHidden="0" w:name="toc 6"/>
+    <w:lsdException w:uiPriority="39" w:semiHidden="0" w:name="toc 7"/>
+    <w:lsdException w:uiPriority="39" w:semiHidden="0" w:name="toc 8"/>
+    <w:lsdException w:uiPriority="39" w:semiHidden="0" w:name="toc 9"/>
     <w:lsdException w:uiPriority="99" w:name="Normal Indent"/>
     <w:lsdException w:uiPriority="99" w:name="footnote text"/>
     <w:lsdException w:uiPriority="99" w:name="annotation text"/>
@@ -6449,6 +6292,7 @@
       <w:jc w:val="left"/>
     </w:pPr>
     <w:rPr>
+      <w:rFonts w:ascii="Times New Roman" w:hAnsi="Times New Roman" w:eastAsia="SimSun" w:cs="Times New Roman"/>
       <w:b/>
       <w:bCs/>
       <w:caps/>
@@ -6465,6 +6309,7 @@
       <w:jc w:val="left"/>
     </w:pPr>
     <w:rPr>
+      <w:rFonts w:ascii="Times New Roman" w:hAnsi="Times New Roman" w:eastAsia="SimSun" w:cs="Times New Roman"/>
       <w:b/>
       <w:bCs/>
       <w:sz w:val="20"/>
@@ -6481,6 +6326,7 @@
       <w:jc w:val="left"/>
     </w:pPr>
     <w:rPr>
+      <w:rFonts w:ascii="Times New Roman" w:hAnsi="Times New Roman" w:eastAsia="SimSun" w:cs="Times New Roman"/>
       <w:sz w:val="20"/>
       <w:szCs w:val="20"/>
     </w:rPr>
@@ -6495,6 +6341,7 @@
       <w:jc w:val="left"/>
     </w:pPr>
     <w:rPr>
+      <w:rFonts w:ascii="Times New Roman" w:hAnsi="Times New Roman" w:eastAsia="SimSun" w:cs="Times New Roman"/>
       <w:sz w:val="20"/>
       <w:szCs w:val="20"/>
     </w:rPr>
@@ -6509,6 +6356,7 @@
       <w:jc w:val="left"/>
     </w:pPr>
     <w:rPr>
+      <w:rFonts w:ascii="Times New Roman" w:hAnsi="Times New Roman" w:eastAsia="SimSun" w:cs="Times New Roman"/>
       <w:sz w:val="20"/>
       <w:szCs w:val="20"/>
     </w:rPr>
@@ -6523,6 +6371,7 @@
       <w:jc w:val="left"/>
     </w:pPr>
     <w:rPr>
+      <w:rFonts w:ascii="Times New Roman" w:hAnsi="Times New Roman" w:eastAsia="SimSun" w:cs="Times New Roman"/>
       <w:sz w:val="20"/>
       <w:szCs w:val="20"/>
     </w:rPr>
@@ -6537,6 +6386,7 @@
       <w:jc w:val="left"/>
     </w:pPr>
     <w:rPr>
+      <w:rFonts w:ascii="Times New Roman" w:hAnsi="Times New Roman" w:eastAsia="SimSun" w:cs="Times New Roman"/>
       <w:sz w:val="20"/>
       <w:szCs w:val="20"/>
     </w:rPr>
@@ -6551,6 +6401,7 @@
       <w:jc w:val="left"/>
     </w:pPr>
     <w:rPr>
+      <w:rFonts w:ascii="Times New Roman" w:hAnsi="Times New Roman" w:eastAsia="SimSun" w:cs="Times New Roman"/>
       <w:sz w:val="20"/>
       <w:szCs w:val="20"/>
     </w:rPr>
@@ -6565,6 +6416,7 @@
       <w:jc w:val="left"/>
     </w:pPr>
     <w:rPr>
+      <w:rFonts w:ascii="Times New Roman" w:hAnsi="Times New Roman" w:eastAsia="SimSun" w:cs="Times New Roman"/>
       <w:sz w:val="20"/>
       <w:szCs w:val="20"/>
     </w:rPr>

</xml_diff>